<commit_message>
Complete config and generation
</commit_message>
<xml_diff>
--- a/src/data/curriculum_template.docx
+++ b/src/data/curriculum_template.docx
@@ -7,6 +7,8 @@
         <w:jc w:val="center"/>
         <w:rPr>
           <w:rFonts w:ascii="TH SarabunPSK" w:hAnsi="TH SarabunPSK" w:cs="TH SarabunPSK"/>
+          <w:b/>
+          <w:bCs/>
           <w:sz w:val="32"/>
           <w:szCs w:val="32"/>
           <w:lang w:val="en-US"/>
@@ -15,6 +17,8 @@
       <w:r>
         <w:rPr>
           <w:rFonts w:ascii="TH SarabunPSK" w:hAnsi="TH SarabunPSK" w:cs="TH SarabunPSK" w:hint="cs"/>
+          <w:b/>
+          <w:bCs/>
           <w:sz w:val="32"/>
           <w:szCs w:val="32"/>
           <w:cs/>
@@ -24,6 +28,8 @@
       <w:r>
         <w:rPr>
           <w:rFonts w:ascii="TH SarabunPSK" w:hAnsi="TH SarabunPSK" w:cs="TH SarabunPSK" w:hint="cs"/>
+          <w:b/>
+          <w:bCs/>
           <w:sz w:val="32"/>
           <w:szCs w:val="32"/>
           <w:lang w:val="en-US"/>
@@ -35,6 +41,14 @@
       <w:tblPr>
         <w:tblStyle w:val="TableGrid"/>
         <w:tblW w:w="0" w:type="auto"/>
+        <w:tblBorders>
+          <w:top w:val="none" w:sz="0" w:space="0" w:color="auto"/>
+          <w:left w:val="none" w:sz="0" w:space="0" w:color="auto"/>
+          <w:bottom w:val="none" w:sz="0" w:space="0" w:color="auto"/>
+          <w:right w:val="none" w:sz="0" w:space="0" w:color="auto"/>
+          <w:insideH w:val="none" w:sz="0" w:space="0" w:color="auto"/>
+          <w:insideV w:val="none" w:sz="0" w:space="0" w:color="auto"/>
+        </w:tblBorders>
         <w:tblLook w:val="04A0" w:firstRow="1" w:lastRow="0" w:firstColumn="1" w:lastColumn="0" w:noHBand="0" w:noVBand="1"/>
       </w:tblPr>
       <w:tblGrid>
@@ -357,6 +371,8 @@
         <w:spacing w:before="240"/>
         <w:rPr>
           <w:rFonts w:ascii="TH SarabunPSK" w:hAnsi="TH SarabunPSK" w:cs="TH SarabunPSK"/>
+          <w:b/>
+          <w:bCs/>
           <w:sz w:val="32"/>
           <w:szCs w:val="32"/>
           <w:lang w:val="en-US"/>
@@ -365,6 +381,8 @@
       <w:r>
         <w:rPr>
           <w:rFonts w:ascii="TH SarabunPSK" w:hAnsi="TH SarabunPSK" w:cs="TH SarabunPSK" w:hint="cs"/>
+          <w:b/>
+          <w:bCs/>
           <w:sz w:val="32"/>
           <w:szCs w:val="32"/>
           <w:cs/>
@@ -425,6 +443,8 @@
         <w:spacing w:before="240"/>
         <w:rPr>
           <w:rFonts w:ascii="TH SarabunPSK" w:hAnsi="TH SarabunPSK" w:cs="TH SarabunPSK"/>
+          <w:b/>
+          <w:bCs/>
           <w:sz w:val="32"/>
           <w:szCs w:val="32"/>
           <w:lang w:val="en-US"/>
@@ -433,6 +453,8 @@
       <w:r>
         <w:rPr>
           <w:rFonts w:ascii="TH SarabunPSK" w:hAnsi="TH SarabunPSK" w:cs="TH SarabunPSK" w:hint="cs"/>
+          <w:b/>
+          <w:bCs/>
           <w:sz w:val="32"/>
           <w:szCs w:val="32"/>
           <w:cs/>
@@ -473,6 +495,8 @@
         <w:spacing w:before="240"/>
         <w:rPr>
           <w:rFonts w:ascii="TH SarabunPSK" w:hAnsi="TH SarabunPSK" w:cs="TH SarabunPSK"/>
+          <w:b/>
+          <w:bCs/>
           <w:sz w:val="32"/>
           <w:szCs w:val="32"/>
           <w:lang w:val="en-US"/>
@@ -481,6 +505,8 @@
       <w:r>
         <w:rPr>
           <w:rFonts w:ascii="TH SarabunPSK" w:hAnsi="TH SarabunPSK" w:cs="TH SarabunPSK" w:hint="cs"/>
+          <w:b/>
+          <w:bCs/>
           <w:sz w:val="32"/>
           <w:szCs w:val="32"/>
           <w:cs/>
@@ -541,6 +567,8 @@
         <w:spacing w:before="240"/>
         <w:rPr>
           <w:rFonts w:ascii="TH SarabunPSK" w:hAnsi="TH SarabunPSK" w:cs="TH SarabunPSK"/>
+          <w:b/>
+          <w:bCs/>
           <w:sz w:val="32"/>
           <w:szCs w:val="32"/>
           <w:lang w:val="en-US"/>
@@ -549,6 +577,8 @@
       <w:r>
         <w:rPr>
           <w:rFonts w:ascii="TH SarabunPSK" w:hAnsi="TH SarabunPSK" w:cs="TH SarabunPSK" w:hint="cs"/>
+          <w:b/>
+          <w:bCs/>
           <w:sz w:val="32"/>
           <w:szCs w:val="32"/>
           <w:cs/>
@@ -962,6 +992,8 @@
         <w:spacing w:before="240"/>
         <w:rPr>
           <w:rFonts w:ascii="TH SarabunPSK" w:hAnsi="TH SarabunPSK" w:cs="TH SarabunPSK"/>
+          <w:b/>
+          <w:bCs/>
           <w:sz w:val="32"/>
           <w:szCs w:val="32"/>
           <w:lang w:val="en-US"/>
@@ -970,6 +1002,8 @@
       <w:r>
         <w:rPr>
           <w:rFonts w:ascii="TH SarabunPSK" w:hAnsi="TH SarabunPSK" w:cs="TH SarabunPSK" w:hint="cs"/>
+          <w:b/>
+          <w:bCs/>
           <w:sz w:val="32"/>
           <w:szCs w:val="32"/>
           <w:cs/>
@@ -1072,6 +1106,8 @@
         <w:spacing w:before="240"/>
         <w:rPr>
           <w:rFonts w:ascii="TH SarabunPSK" w:hAnsi="TH SarabunPSK" w:cs="TH SarabunPSK"/>
+          <w:b/>
+          <w:bCs/>
           <w:sz w:val="32"/>
           <w:szCs w:val="32"/>
           <w:lang w:val="en-US"/>
@@ -1080,6 +1116,8 @@
       <w:r>
         <w:rPr>
           <w:rFonts w:ascii="TH SarabunPSK" w:hAnsi="TH SarabunPSK" w:cs="TH SarabunPSK" w:hint="cs"/>
+          <w:b/>
+          <w:bCs/>
           <w:sz w:val="32"/>
           <w:szCs w:val="32"/>
           <w:cs/>
@@ -1162,6 +1200,8 @@
         <w:spacing w:before="240"/>
         <w:rPr>
           <w:rFonts w:ascii="TH SarabunPSK" w:hAnsi="TH SarabunPSK" w:cs="TH SarabunPSK"/>
+          <w:b/>
+          <w:bCs/>
           <w:sz w:val="32"/>
           <w:szCs w:val="32"/>
           <w:lang w:val="en-US"/>
@@ -1170,6 +1210,8 @@
       <w:r>
         <w:rPr>
           <w:rFonts w:ascii="TH SarabunPSK" w:hAnsi="TH SarabunPSK" w:cs="TH SarabunPSK" w:hint="cs"/>
+          <w:b/>
+          <w:bCs/>
           <w:sz w:val="32"/>
           <w:szCs w:val="32"/>
           <w:cs/>
@@ -1180,6 +1222,8 @@
       <w:r>
         <w:rPr>
           <w:rFonts w:ascii="TH SarabunPSK" w:hAnsi="TH SarabunPSK" w:cs="TH SarabunPSK" w:hint="cs"/>
+          <w:b/>
+          <w:bCs/>
           <w:sz w:val="32"/>
           <w:szCs w:val="32"/>
           <w:cs/>
@@ -1190,6 +1234,8 @@
       <w:r>
         <w:rPr>
           <w:rFonts w:ascii="TH SarabunPSK" w:hAnsi="TH SarabunPSK" w:cs="TH SarabunPSK" w:hint="cs"/>
+          <w:b/>
+          <w:bCs/>
           <w:sz w:val="32"/>
           <w:szCs w:val="32"/>
           <w:cs/>
@@ -1208,6 +1254,8 @@
         <w:spacing w:before="240"/>
         <w:rPr>
           <w:rFonts w:ascii="TH SarabunPSK" w:hAnsi="TH SarabunPSK" w:cs="TH SarabunPSK"/>
+          <w:b/>
+          <w:bCs/>
           <w:sz w:val="32"/>
           <w:szCs w:val="32"/>
           <w:lang w:val="en-US"/>
@@ -1216,6 +1264,8 @@
       <w:r>
         <w:rPr>
           <w:rFonts w:ascii="TH SarabunPSK" w:hAnsi="TH SarabunPSK" w:cs="TH SarabunPSK" w:hint="cs"/>
+          <w:b/>
+          <w:bCs/>
           <w:sz w:val="32"/>
           <w:szCs w:val="32"/>
           <w:cs/>
@@ -1226,6 +1276,8 @@
       <w:r>
         <w:rPr>
           <w:rFonts w:ascii="TH SarabunPSK" w:hAnsi="TH SarabunPSK" w:cs="TH SarabunPSK" w:hint="cs"/>
+          <w:b/>
+          <w:bCs/>
           <w:sz w:val="32"/>
           <w:szCs w:val="32"/>
           <w:lang w:val="en-US"/>
@@ -1285,14 +1337,18 @@
         <w:spacing w:before="240"/>
         <w:rPr>
           <w:rFonts w:ascii="TH SarabunPSK" w:hAnsi="TH SarabunPSK" w:cs="TH SarabunPSK"/>
-          <w:sz w:val="32"/>
-          <w:szCs w:val="32"/>
-          <w:lang w:val="en-US"/>
-        </w:rPr>
-      </w:pPr>
-      <w:r>
-        <w:rPr>
-          <w:rFonts w:ascii="TH SarabunPSK" w:hAnsi="TH SarabunPSK" w:cs="TH SarabunPSK"/>
+          <w:b/>
+          <w:bCs/>
+          <w:sz w:val="32"/>
+          <w:szCs w:val="32"/>
+          <w:lang w:val="en-US"/>
+        </w:rPr>
+      </w:pPr>
+      <w:r>
+        <w:rPr>
+          <w:rFonts w:ascii="TH SarabunPSK" w:hAnsi="TH SarabunPSK" w:cs="TH SarabunPSK"/>
+          <w:b/>
+          <w:bCs/>
           <w:sz w:val="32"/>
           <w:szCs w:val="32"/>
           <w:lang w:val="en-US"/>
@@ -1304,6 +1360,8 @@
       <w:r>
         <w:rPr>
           <w:rFonts w:ascii="TH SarabunPSK" w:hAnsi="TH SarabunPSK" w:cs="TH SarabunPSK" w:hint="cs"/>
+          <w:b/>
+          <w:bCs/>
           <w:sz w:val="32"/>
           <w:szCs w:val="32"/>
           <w:cs/>
@@ -1315,12 +1373,98 @@
       <w:r>
         <w:rPr>
           <w:rFonts w:ascii="TH SarabunPSK" w:hAnsi="TH SarabunPSK" w:cs="TH SarabunPSK" w:hint="cs"/>
+          <w:b/>
+          <w:bCs/>
           <w:sz w:val="32"/>
           <w:szCs w:val="32"/>
           <w:cs/>
           <w:lang w:val="en-US"/>
         </w:rPr>
         <w:t>/อุปกรณ์/แหล่งเรียนรู้</w:t>
+      </w:r>
+    </w:p>
+    <w:p>
+      <w:pPr>
+        <w:pStyle w:val="ListParagraph"/>
+        <w:spacing w:before="240"/>
+        <w:ind w:left="792"/>
+        <w:rPr>
+          <w:rFonts w:ascii="TH SarabunPSK" w:hAnsi="TH SarabunPSK" w:cs="TH SarabunPSK"/>
+          <w:sz w:val="32"/>
+          <w:szCs w:val="32"/>
+          <w:lang w:val="en-US"/>
+        </w:rPr>
+      </w:pPr>
+      <w:r>
+        <w:rPr>
+          <w:rFonts w:ascii="TH SarabunPSK" w:hAnsi="TH SarabunPSK" w:cs="TH SarabunPSK"/>
+          <w:sz w:val="32"/>
+          <w:szCs w:val="32"/>
+          <w:lang w:val="en-US"/>
+        </w:rPr>
+        <w:t>{#</w:t>
+      </w:r>
+      <w:proofErr w:type="gramStart"/>
+      <w:r>
+        <w:rPr>
+          <w:rFonts w:ascii="TH SarabunPSK" w:hAnsi="TH SarabunPSK" w:cs="TH SarabunPSK"/>
+          <w:sz w:val="32"/>
+          <w:szCs w:val="32"/>
+          <w:lang w:val="en-US"/>
+        </w:rPr>
+        <w:t>teachingMaterials}{</w:t>
+      </w:r>
+      <w:proofErr w:type="gramEnd"/>
+      <w:r>
+        <w:rPr>
+          <w:rFonts w:ascii="TH SarabunPSK" w:hAnsi="TH SarabunPSK" w:cs="TH SarabunPSK"/>
+          <w:sz w:val="32"/>
+          <w:szCs w:val="32"/>
+          <w:lang w:val="en-US"/>
+        </w:rPr>
+        <w:t>item}</w:t>
+      </w:r>
+    </w:p>
+    <w:p>
+      <w:pPr>
+        <w:pStyle w:val="ListParagraph"/>
+        <w:spacing w:before="240"/>
+        <w:ind w:left="792"/>
+        <w:rPr>
+          <w:rFonts w:ascii="TH SarabunPSK" w:hAnsi="TH SarabunPSK" w:cs="TH SarabunPSK"/>
+          <w:sz w:val="32"/>
+          <w:szCs w:val="32"/>
+          <w:lang w:val="en-US"/>
+        </w:rPr>
+      </w:pPr>
+      <w:r>
+        <w:rPr>
+          <w:rFonts w:ascii="TH SarabunPSK" w:hAnsi="TH SarabunPSK" w:cs="TH SarabunPSK"/>
+          <w:sz w:val="32"/>
+          <w:szCs w:val="32"/>
+          <w:lang w:val="en-US"/>
+        </w:rPr>
+        <w:t>{/</w:t>
+      </w:r>
+      <w:proofErr w:type="spellStart"/>
+      <w:r>
+        <w:rPr>
+          <w:rFonts w:ascii="TH SarabunPSK" w:hAnsi="TH SarabunPSK" w:cs="TH SarabunPSK"/>
+          <w:sz w:val="32"/>
+          <w:szCs w:val="32"/>
+          <w:lang w:val="en-US"/>
+        </w:rPr>
+        <w:t>teachingMaterials</w:t>
+      </w:r>
+      <w:proofErr w:type="spellEnd"/>
+      <w:r>
+        <w:rPr>
+          <w:rFonts w:ascii="TH SarabunPSK" w:hAnsi="TH SarabunPSK" w:cs="TH SarabunPSK"/>
+          <w:sz w:val="32"/>
+          <w:szCs w:val="32"/>
+          <w:lang w:val="en-US"/>
+        </w:rPr>
+        <w:t>}</w:t>
       </w:r>
     </w:p>
     <w:p>
@@ -1333,21 +1477,47 @@
         <w:spacing w:before="240"/>
         <w:rPr>
           <w:rFonts w:ascii="TH SarabunPSK" w:hAnsi="TH SarabunPSK" w:cs="TH SarabunPSK"/>
+          <w:b/>
+          <w:bCs/>
+          <w:sz w:val="32"/>
+          <w:szCs w:val="32"/>
+          <w:lang w:val="en-US"/>
+        </w:rPr>
+      </w:pPr>
+      <w:r>
+        <w:rPr>
+          <w:rFonts w:ascii="TH SarabunPSK" w:hAnsi="TH SarabunPSK" w:cs="TH SarabunPSK" w:hint="cs"/>
+          <w:b/>
+          <w:bCs/>
           <w:sz w:val="32"/>
           <w:szCs w:val="32"/>
           <w:cs/>
           <w:lang w:val="en-US"/>
         </w:rPr>
-      </w:pPr>
-      <w:r>
-        <w:rPr>
-          <w:rFonts w:ascii="TH SarabunPSK" w:hAnsi="TH SarabunPSK" w:cs="TH SarabunPSK" w:hint="cs"/>
+        <w:t>กระบวนการวัดและประเมินผล</w:t>
+      </w:r>
+    </w:p>
+    <w:p>
+      <w:pPr>
+        <w:pStyle w:val="ListParagraph"/>
+        <w:spacing w:before="240"/>
+        <w:ind w:left="792"/>
+        <w:rPr>
+          <w:rFonts w:ascii="TH SarabunPSK" w:hAnsi="TH SarabunPSK" w:cs="TH SarabunPSK"/>
           <w:sz w:val="32"/>
           <w:szCs w:val="32"/>
           <w:cs/>
           <w:lang w:val="en-US"/>
         </w:rPr>
-        <w:t>กระบวนการวัดและประเมินผล</w:t>
+      </w:pPr>
+      <w:r>
+        <w:rPr>
+          <w:rFonts w:ascii="TH SarabunPSK" w:hAnsi="TH SarabunPSK" w:cs="TH SarabunPSK"/>
+          <w:sz w:val="32"/>
+          <w:szCs w:val="32"/>
+          <w:lang w:val="en-US"/>
+        </w:rPr>
+        <w:t>{evaluation}</w:t>
       </w:r>
     </w:p>
     <w:sectPr>

</xml_diff>